<commit_message>
code for all 3 main plots written
</commit_message>
<xml_diff>
--- a/Prose/For methods section.docx
+++ b/Prose/For methods section.docx
@@ -78,21 +78,7 @@
         <w:rPr>
           <w:rFonts w:ascii="Times New Roman" w:hAnsi="Times New Roman" w:cs="Times New Roman"/>
         </w:rPr>
-        <w:t xml:space="preserve"> have variances (diff, </w:t>
-      </w:r>
-      <w:proofErr w:type="spellStart"/>
-      <w:r>
-        <w:rPr>
-          <w:rFonts w:ascii="Times New Roman" w:hAnsi="Times New Roman" w:cs="Times New Roman"/>
-        </w:rPr>
-        <w:t>FEest</w:t>
-      </w:r>
-      <w:proofErr w:type="spellEnd"/>
-      <w:r>
-        <w:rPr>
-          <w:rFonts w:ascii="Times New Roman" w:hAnsi="Times New Roman" w:cs="Times New Roman"/>
-        </w:rPr>
-        <w:t>):</w:t>
+        <w:t xml:space="preserve"> have variances (diff, FEest):</w:t>
       </w:r>
     </w:p>
     <w:p>
@@ -110,35 +96,7 @@
         <w:rPr>
           <w:rFonts w:ascii="Times New Roman" w:hAnsi="Times New Roman" w:cs="Times New Roman"/>
         </w:rPr>
-        <w:t xml:space="preserve">rma.mv (nested random intercepts of </w:t>
-      </w:r>
-      <w:proofErr w:type="spellStart"/>
-      <w:r>
-        <w:rPr>
-          <w:rFonts w:ascii="Times New Roman" w:hAnsi="Times New Roman" w:cs="Times New Roman"/>
-        </w:rPr>
-        <w:t>eID</w:t>
-      </w:r>
-      <w:proofErr w:type="spellEnd"/>
-      <w:r>
-        <w:rPr>
-          <w:rFonts w:ascii="Times New Roman" w:hAnsi="Times New Roman" w:cs="Times New Roman"/>
-        </w:rPr>
-        <w:t xml:space="preserve"> within </w:t>
-      </w:r>
-      <w:proofErr w:type="spellStart"/>
-      <w:r>
-        <w:rPr>
-          <w:rFonts w:ascii="Times New Roman" w:hAnsi="Times New Roman" w:cs="Times New Roman"/>
-        </w:rPr>
-        <w:t>pID</w:t>
-      </w:r>
-      <w:proofErr w:type="spellEnd"/>
-      <w:r>
-        <w:rPr>
-          <w:rFonts w:ascii="Times New Roman" w:hAnsi="Times New Roman" w:cs="Times New Roman"/>
-        </w:rPr>
-        <w:t>) with robust SEs under the CHE working model (</w:t>
+        <w:t>rma.mv (nested random intercepts of eID within pID) with robust SEs under the CHE working model (</w:t>
       </w:r>
       <w:r>
         <w:rPr>
@@ -190,23 +148,7 @@
         <w:rPr>
           <w:rFonts w:ascii="Times New Roman" w:hAnsi="Times New Roman" w:cs="Times New Roman"/>
         </w:rPr>
-        <w:t>"</w:t>
-      </w:r>
-      <w:proofErr w:type="spellStart"/>
-      <w:proofErr w:type="gramStart"/>
-      <w:r>
-        <w:rPr>
-          <w:rFonts w:ascii="Times New Roman" w:hAnsi="Times New Roman" w:cs="Times New Roman"/>
-        </w:rPr>
-        <w:t>pw.ratio</w:t>
-      </w:r>
-      <w:proofErr w:type="spellEnd"/>
-      <w:proofErr w:type="gramEnd"/>
-      <w:r>
-        <w:rPr>
-          <w:rFonts w:ascii="Times New Roman" w:hAnsi="Times New Roman" w:cs="Times New Roman"/>
-        </w:rPr>
-        <w:t>",</w:t>
+        <w:t>"pw.ratio",</w:t>
       </w:r>
       <w:r>
         <w:rPr>
@@ -218,21 +160,7 @@
         <w:rPr>
           <w:rFonts w:ascii="Times New Roman" w:hAnsi="Times New Roman" w:cs="Times New Roman"/>
         </w:rPr>
-        <w:t>"</w:t>
-      </w:r>
-      <w:proofErr w:type="spellStart"/>
-      <w:r>
-        <w:rPr>
-          <w:rFonts w:ascii="Times New Roman" w:hAnsi="Times New Roman" w:cs="Times New Roman"/>
-        </w:rPr>
-        <w:t>pw.PIRepInside</w:t>
-      </w:r>
-      <w:proofErr w:type="spellEnd"/>
-      <w:r>
-        <w:rPr>
-          <w:rFonts w:ascii="Times New Roman" w:hAnsi="Times New Roman" w:cs="Times New Roman"/>
-        </w:rPr>
-        <w:t>",</w:t>
+        <w:t>"pw.PIRepInside",</w:t>
       </w:r>
       <w:r>
         <w:rPr>
@@ -244,21 +172,7 @@
         <w:rPr>
           <w:rFonts w:ascii="Times New Roman" w:hAnsi="Times New Roman" w:cs="Times New Roman"/>
         </w:rPr>
-        <w:t>"</w:t>
-      </w:r>
-      <w:proofErr w:type="spellStart"/>
-      <w:r>
-        <w:rPr>
-          <w:rFonts w:ascii="Times New Roman" w:hAnsi="Times New Roman" w:cs="Times New Roman"/>
-        </w:rPr>
-        <w:t>pw.PIRepInside.sens</w:t>
-      </w:r>
-      <w:proofErr w:type="spellEnd"/>
-      <w:r>
-        <w:rPr>
-          <w:rFonts w:ascii="Times New Roman" w:hAnsi="Times New Roman" w:cs="Times New Roman"/>
-        </w:rPr>
-        <w:t>",</w:t>
+        <w:t>"pw.PIRepInside.sens",</w:t>
       </w:r>
       <w:r>
         <w:rPr>
@@ -270,21 +184,7 @@
         <w:rPr>
           <w:rFonts w:ascii="Times New Roman" w:hAnsi="Times New Roman" w:cs="Times New Roman"/>
         </w:rPr>
-        <w:t>"</w:t>
-      </w:r>
-      <w:proofErr w:type="spellStart"/>
-      <w:r>
-        <w:rPr>
-          <w:rFonts w:ascii="Times New Roman" w:hAnsi="Times New Roman" w:cs="Times New Roman"/>
-        </w:rPr>
-        <w:t>pw.Porig</w:t>
-      </w:r>
-      <w:proofErr w:type="spellEnd"/>
-      <w:r>
-        <w:rPr>
-          <w:rFonts w:ascii="Times New Roman" w:hAnsi="Times New Roman" w:cs="Times New Roman"/>
-        </w:rPr>
-        <w:t>",</w:t>
+        <w:t>"pw.Porig",</w:t>
       </w:r>
       <w:r>
         <w:rPr>
@@ -296,21 +196,7 @@
         <w:rPr>
           <w:rFonts w:ascii="Times New Roman" w:hAnsi="Times New Roman" w:cs="Times New Roman"/>
         </w:rPr>
-        <w:t>"</w:t>
-      </w:r>
-      <w:proofErr w:type="spellStart"/>
-      <w:r>
-        <w:rPr>
-          <w:rFonts w:ascii="Times New Roman" w:hAnsi="Times New Roman" w:cs="Times New Roman"/>
-        </w:rPr>
-        <w:t>pw.PorigSens</w:t>
-      </w:r>
-      <w:proofErr w:type="spellEnd"/>
-      <w:r>
-        <w:rPr>
-          <w:rFonts w:ascii="Times New Roman" w:hAnsi="Times New Roman" w:cs="Times New Roman"/>
-        </w:rPr>
-        <w:t>",</w:t>
+        <w:t>"pw.PorigSens",</w:t>
       </w:r>
       <w:r>
         <w:rPr>
@@ -342,19 +228,11 @@
           <w:rFonts w:ascii="Times New Roman" w:hAnsi="Times New Roman" w:cs="Times New Roman"/>
         </w:rPr>
       </w:pPr>
-      <w:proofErr w:type="spellStart"/>
-      <w:r>
-        <w:rPr>
-          <w:rFonts w:ascii="Times New Roman" w:hAnsi="Times New Roman" w:cs="Times New Roman"/>
-        </w:rPr>
-        <w:t>lmer</w:t>
-      </w:r>
-      <w:proofErr w:type="spellEnd"/>
-      <w:r>
-        <w:rPr>
-          <w:rFonts w:ascii="Times New Roman" w:hAnsi="Times New Roman" w:cs="Times New Roman"/>
-        </w:rPr>
-        <w:t xml:space="preserve"> with same specification as above and robust SEs</w:t>
+      <w:r>
+        <w:rPr>
+          <w:rFonts w:ascii="Times New Roman" w:hAnsi="Times New Roman" w:cs="Times New Roman"/>
+        </w:rPr>
+        <w:t>lmer with same specification as above and robust SEs</w:t>
       </w:r>
     </w:p>
     <w:p>
@@ -381,6 +259,107 @@
           <w:rFonts w:ascii="Times New Roman" w:hAnsi="Times New Roman" w:cs="Times New Roman"/>
         </w:rPr>
       </w:pPr>
+    </w:p>
+    <w:p>
+      <w:pPr>
+        <w:rPr>
+          <w:rFonts w:ascii="Times New Roman" w:hAnsi="Times New Roman" w:cs="Times New Roman"/>
+        </w:rPr>
+      </w:pPr>
+    </w:p>
+    <w:p>
+      <w:pPr>
+        <w:rPr>
+          <w:rFonts w:ascii="Times New Roman" w:hAnsi="Times New Roman" w:cs="Times New Roman"/>
+        </w:rPr>
+      </w:pPr>
+      <w:r>
+        <w:rPr>
+          <w:rFonts w:ascii="Times New Roman" w:hAnsi="Times New Roman" w:cs="Times New Roman"/>
+        </w:rPr>
+        <w:t>Scatterplot</w:t>
+      </w:r>
+    </w:p>
+    <w:p>
+      <w:pPr>
+        <w:pStyle w:val="ListParagraph"/>
+        <w:numPr>
+          <w:ilvl w:val="0"/>
+          <w:numId w:val="1"/>
+        </w:numPr>
+        <w:rPr>
+          <w:rFonts w:ascii="Times New Roman" w:hAnsi="Times New Roman" w:cs="Times New Roman"/>
+        </w:rPr>
+      </w:pPr>
+      <w:r>
+        <w:rPr>
+          <w:rFonts w:ascii="Times New Roman" w:hAnsi="Times New Roman" w:cs="Times New Roman"/>
+        </w:rPr>
+        <w:t>At outcome level, omits 2 pairs with extreme originals (SMD &gt;80)</w:t>
+      </w:r>
+    </w:p>
+    <w:p>
+      <w:pPr>
+        <w:rPr>
+          <w:rFonts w:ascii="Times New Roman" w:hAnsi="Times New Roman" w:cs="Times New Roman"/>
+        </w:rPr>
+      </w:pPr>
+    </w:p>
+    <w:p>
+      <w:pPr>
+        <w:rPr>
+          <w:rFonts w:ascii="Times New Roman" w:hAnsi="Times New Roman" w:cs="Times New Roman"/>
+        </w:rPr>
+      </w:pPr>
+    </w:p>
+    <w:p>
+      <w:pPr>
+        <w:rPr>
+          <w:rFonts w:ascii="Times New Roman" w:hAnsi="Times New Roman" w:cs="Times New Roman"/>
+        </w:rPr>
+      </w:pPr>
+      <w:r>
+        <w:rPr>
+          <w:rFonts w:ascii="Times New Roman" w:hAnsi="Times New Roman" w:cs="Times New Roman"/>
+        </w:rPr>
+        <w:t>Need in de dataset:</w:t>
+      </w:r>
+    </w:p>
+    <w:p>
+      <w:pPr>
+        <w:pStyle w:val="ListParagraph"/>
+        <w:numPr>
+          <w:ilvl w:val="0"/>
+          <w:numId w:val="1"/>
+        </w:numPr>
+        <w:rPr>
+          <w:rFonts w:ascii="Times New Roman" w:hAnsi="Times New Roman" w:cs="Times New Roman"/>
+        </w:rPr>
+      </w:pPr>
+      <w:r>
+        <w:rPr>
+          <w:rFonts w:ascii="Times New Roman" w:hAnsi="Times New Roman" w:cs="Times New Roman"/>
+        </w:rPr>
+        <w:t>origES3, etc.</w:t>
+      </w:r>
+    </w:p>
+    <w:p>
+      <w:pPr>
+        <w:pStyle w:val="ListParagraph"/>
+        <w:numPr>
+          <w:ilvl w:val="0"/>
+          <w:numId w:val="1"/>
+        </w:numPr>
+        <w:rPr>
+          <w:rFonts w:ascii="Times New Roman" w:hAnsi="Times New Roman" w:cs="Times New Roman"/>
+        </w:rPr>
+      </w:pPr>
+      <w:r>
+        <w:rPr>
+          <w:rFonts w:ascii="Times New Roman" w:hAnsi="Times New Roman" w:cs="Times New Roman"/>
+        </w:rPr>
+        <w:t>animal vs. not animal</w:t>
+      </w:r>
     </w:p>
     <w:sectPr>
       <w:pgSz w:w="12240" w:h="15840"/>
@@ -946,6 +925,33 @@
       <w:contextualSpacing/>
     </w:pPr>
   </w:style>
+  <w:style w:type="paragraph" w:styleId="BalloonText">
+    <w:name w:val="Balloon Text"/>
+    <w:basedOn w:val="Normal"/>
+    <w:link w:val="BalloonTextChar"/>
+    <w:uiPriority w:val="99"/>
+    <w:semiHidden/>
+    <w:unhideWhenUsed/>
+    <w:rsid w:val="006E3315"/>
+    <w:rPr>
+      <w:rFonts w:ascii="Times New Roman" w:hAnsi="Times New Roman" w:cs="Times New Roman"/>
+      <w:sz w:val="18"/>
+      <w:szCs w:val="18"/>
+    </w:rPr>
+  </w:style>
+  <w:style w:type="character" w:customStyle="1" w:styleId="BalloonTextChar">
+    <w:name w:val="Balloon Text Char"/>
+    <w:basedOn w:val="DefaultParagraphFont"/>
+    <w:link w:val="BalloonText"/>
+    <w:uiPriority w:val="99"/>
+    <w:semiHidden/>
+    <w:rsid w:val="006E3315"/>
+    <w:rPr>
+      <w:rFonts w:ascii="Times New Roman" w:hAnsi="Times New Roman" w:cs="Times New Roman"/>
+      <w:sz w:val="18"/>
+      <w:szCs w:val="18"/>
+    </w:rPr>
+  </w:style>
 </w:styles>
 </file>
 

</xml_diff>